<commit_message>
Committing minor tutorial changes to address adding new tissue
</commit_message>
<xml_diff>
--- a/docs/BDL_Plugin_tutorial_v2.docx
+++ b/docs/BDL_Plugin_tutorial_v2.docx
@@ -10,6 +10,8 @@
           <w:szCs w:val="36"/>
         </w:rPr>
       </w:pPr>
+      <w:bookmarkStart w:id="0" w:name="_GoBack"/>
+      <w:bookmarkEnd w:id="0"/>
       <w:r>
         <w:rPr>
           <w:noProof/>
@@ -236,13 +238,13 @@
       <w:pPr>
         <w:pStyle w:val="Heading1"/>
       </w:pPr>
-      <w:bookmarkStart w:id="0" w:name="_Toc447612922"/>
-      <w:bookmarkStart w:id="1" w:name="_Toc447697380"/>
+      <w:bookmarkStart w:id="1" w:name="_Toc447612922"/>
+      <w:bookmarkStart w:id="2" w:name="_Toc447697380"/>
       <w:r>
         <w:t>Program Goal</w:t>
       </w:r>
-      <w:bookmarkEnd w:id="0"/>
       <w:bookmarkEnd w:id="1"/>
+      <w:bookmarkEnd w:id="2"/>
     </w:p>
     <w:p>
       <w:r>
@@ -1192,7 +1194,7 @@
               <w:rPr>
                 <w:webHidden/>
               </w:rPr>
-              <w:t>15</w:t>
+              <w:t>16</w:t>
             </w:r>
             <w:r>
               <w:rPr>
@@ -1257,7 +1259,7 @@
                 <w:b/>
                 <w:webHidden/>
               </w:rPr>
-              <w:t>18</w:t>
+              <w:t>19</w:t>
             </w:r>
             <w:r>
               <w:rPr>
@@ -1323,7 +1325,7 @@
                 <w:b/>
                 <w:webHidden/>
               </w:rPr>
-              <w:t>19</w:t>
+              <w:t>20</w:t>
             </w:r>
             <w:r>
               <w:rPr>
@@ -1358,10 +1360,7 @@
     </w:p>
     <w:p/>
     <w:p/>
-    <w:p>
-      <w:bookmarkStart w:id="2" w:name="_GoBack"/>
-      <w:bookmarkEnd w:id="2"/>
-    </w:p>
+    <w:p/>
     <w:p/>
     <w:p/>
     <w:p/>
@@ -3233,10 +3232,7 @@
       </w:r>
       <w:proofErr w:type="spellEnd"/>
       <w:r>
-        <w:t xml:space="preserve"> library.</w:t>
-      </w:r>
-      <w:r>
-        <w:t xml:space="preserve"> To build a library from </w:t>
+        <w:t xml:space="preserve"> library. To build a library from </w:t>
       </w:r>
       <w:proofErr w:type="spellStart"/>
       <w:r>
@@ -3326,7 +3322,10 @@
     </w:p>
     <w:p>
       <w:r>
-        <w:t>There are three options for updating organism data:</w:t>
+        <w:t>There are four</w:t>
+      </w:r>
+      <w:r>
+        <w:t xml:space="preserve"> options for updating organism data:</w:t>
       </w:r>
     </w:p>
     <w:p>
@@ -3362,6 +3361,18 @@
         </w:numPr>
       </w:pPr>
       <w:r>
+        <w:t>Add a new tissue to an organism that is already in the database.</w:t>
+      </w:r>
+    </w:p>
+    <w:p>
+      <w:pPr>
+        <w:pStyle w:val="ListParagraph"/>
+        <w:numPr>
+          <w:ilvl w:val="0"/>
+          <w:numId w:val="5"/>
+        </w:numPr>
+      </w:pPr>
+      <w:r>
         <w:t>Add a new organism that does not yet exist in the current database.</w:t>
       </w:r>
     </w:p>
@@ -3374,16 +3385,16 @@
         <mc:AlternateContent>
           <mc:Choice Requires="wps">
             <w:drawing>
-              <wp:anchor distT="0" distB="0" distL="114300" distR="114300" simplePos="0" relativeHeight="251683840" behindDoc="0" locked="0" layoutInCell="1" allowOverlap="1" wp14:anchorId="4922C9F8" wp14:editId="56AB00FD">
+              <wp:anchor distT="0" distB="0" distL="114300" distR="114300" simplePos="0" relativeHeight="251683840" behindDoc="0" locked="0" layoutInCell="1" allowOverlap="1" wp14:anchorId="798C2111" wp14:editId="0FDD7081">
                 <wp:simplePos x="0" y="0"/>
                 <wp:positionH relativeFrom="column">
-                  <wp:posOffset>1400175</wp:posOffset>
+                  <wp:posOffset>1401288</wp:posOffset>
                 </wp:positionH>
                 <wp:positionV relativeFrom="paragraph">
-                  <wp:posOffset>1069340</wp:posOffset>
+                  <wp:posOffset>1001380</wp:posOffset>
                 </wp:positionV>
-                <wp:extent cx="1600200" cy="1133475"/>
-                <wp:effectExtent l="0" t="0" r="19050" b="28575"/>
+                <wp:extent cx="1600200" cy="1626366"/>
+                <wp:effectExtent l="0" t="0" r="19050" b="12065"/>
                 <wp:wrapNone/>
                 <wp:docPr id="32" name="Rectangle 32"/>
                 <wp:cNvGraphicFramePr/>
@@ -3394,7 +3405,7 @@
                       <wps:spPr>
                         <a:xfrm>
                           <a:off x="0" y="0"/>
-                          <a:ext cx="1600200" cy="1133475"/>
+                          <a:ext cx="1600200" cy="1626366"/>
                         </a:xfrm>
                         <a:prstGeom prst="rect">
                           <a:avLst/>
@@ -3432,7 +3443,7 @@
           </mc:Choice>
           <mc:Fallback>
             <w:pict>
-              <v:rect id="Rectangle 32" o:spid="_x0000_s1026" style="position:absolute;margin-left:110.25pt;margin-top:84.2pt;width:126pt;height:89.25pt;z-index:251683840;visibility:visible;mso-wrap-style:square;mso-width-percent:0;mso-height-percent:0;mso-wrap-distance-left:9pt;mso-wrap-distance-top:0;mso-wrap-distance-right:9pt;mso-wrap-distance-bottom:0;mso-position-horizontal:absolute;mso-position-horizontal-relative:text;mso-position-vertical:absolute;mso-position-vertical-relative:text;mso-width-percent:0;mso-height-percent:0;mso-width-relative:margin;mso-height-relative:margin;v-text-anchor:middle" o:gfxdata="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" fillcolor="window" strokecolor="red" strokeweight="2pt">
+              <v:rect id="Rectangle 32" o:spid="_x0000_s1026" style="position:absolute;margin-left:110.35pt;margin-top:78.85pt;width:126pt;height:128.05pt;z-index:251683840;visibility:visible;mso-wrap-style:square;mso-width-percent:0;mso-height-percent:0;mso-wrap-distance-left:9pt;mso-wrap-distance-top:0;mso-wrap-distance-right:9pt;mso-wrap-distance-bottom:0;mso-position-horizontal:absolute;mso-position-horizontal-relative:text;mso-position-vertical:absolute;mso-position-vertical-relative:text;mso-width-percent:0;mso-height-percent:0;mso-width-relative:margin;mso-height-relative:margin;v-text-anchor:middle" o:gfxdata="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" fillcolor="window" strokecolor="red" strokeweight="2pt">
                 <v:fill opacity="0"/>
               </v:rect>
             </w:pict>
@@ -3444,10 +3455,10 @@
           <w:noProof/>
         </w:rPr>
         <w:drawing>
-          <wp:inline distT="0" distB="0" distL="0" distR="0" wp14:anchorId="7951D834" wp14:editId="53E02B1D">
-            <wp:extent cx="5943600" cy="3962400"/>
-            <wp:effectExtent l="0" t="0" r="0" b="0"/>
-            <wp:docPr id="31" name="Picture 31"/>
+          <wp:inline distT="0" distB="0" distL="0" distR="0" wp14:anchorId="2CA254E2" wp14:editId="6A9F3A4A">
+            <wp:extent cx="5943600" cy="4622800"/>
+            <wp:effectExtent l="0" t="0" r="0" b="6350"/>
+            <wp:docPr id="13" name="Picture 13"/>
             <wp:cNvGraphicFramePr>
               <a:graphicFrameLocks xmlns:a="http://schemas.openxmlformats.org/drawingml/2006/main" noChangeAspect="1"/>
             </wp:cNvGraphicFramePr>
@@ -3467,7 +3478,7 @@
                   <pic:spPr>
                     <a:xfrm>
                       <a:off x="0" y="0"/>
-                      <a:ext cx="5943600" cy="3962400"/>
+                      <a:ext cx="5943600" cy="4622800"/>
                     </a:xfrm>
                     <a:prstGeom prst="rect">
                       <a:avLst/>
@@ -3514,10 +3525,10 @@
           <w:noProof/>
         </w:rPr>
         <w:drawing>
-          <wp:inline distT="0" distB="0" distL="0" distR="0" wp14:anchorId="59E2EAD9" wp14:editId="71587593">
-            <wp:extent cx="5943600" cy="3962400"/>
-            <wp:effectExtent l="0" t="0" r="0" b="0"/>
-            <wp:docPr id="33" name="Picture 33"/>
+          <wp:inline distT="0" distB="0" distL="0" distR="0" wp14:anchorId="37CD8A77" wp14:editId="29EA7270">
+            <wp:extent cx="5943600" cy="4622800"/>
+            <wp:effectExtent l="0" t="0" r="0" b="6350"/>
+            <wp:docPr id="5" name="Picture 5"/>
             <wp:cNvGraphicFramePr>
               <a:graphicFrameLocks xmlns:a="http://schemas.openxmlformats.org/drawingml/2006/main" noChangeAspect="1"/>
             </wp:cNvGraphicFramePr>
@@ -3537,7 +3548,7 @@
                   <pic:spPr>
                     <a:xfrm>
                       <a:off x="0" y="0"/>
-                      <a:ext cx="5943600" cy="3962400"/>
+                      <a:ext cx="5943600" cy="4622800"/>
                     </a:xfrm>
                     <a:prstGeom prst="rect">
                       <a:avLst/>
@@ -3564,94 +3575,52 @@
         <w:t>button, the wizard will begin collecting the results. Users will be navigated to the Review and Confirm tab where they will wait for their results to appear.</w:t>
       </w:r>
     </w:p>
-    <w:p/>
-    <w:p/>
-    <w:p/>
-    <w:p/>
-    <w:p/>
-    <w:p/>
-    <w:p/>
-    <w:p/>
-    <w:p>
-      <w:pPr>
-        <w:pStyle w:val="Heading1"/>
-        <w:rPr>
-          <w:sz w:val="22"/>
-          <w:szCs w:val="22"/>
-        </w:rPr>
-      </w:pPr>
-      <w:bookmarkStart w:id="15" w:name="_Toc447697393"/>
-      <w:r>
+    <w:p>
+      <w:r>
+        <w:t xml:space="preserve">Users also have the option of adding a new tissue to the human data. To add new tissue, click the </w:t>
+      </w:r>
+      <w:r>
+        <w:rPr>
+          <w:b/>
+        </w:rPr>
+        <w:t>Add tissue to existing</w:t>
+      </w:r>
+      <w:r>
+        <w:rPr>
+          <w:b/>
+        </w:rPr>
+        <w:t xml:space="preserve"> </w:t>
+      </w:r>
+      <w:r>
+        <w:t xml:space="preserve">button and then select the organism that you would like to add new tissue to. Currently, the plugin has the capability of adding tissue only to Home Sapiens. After you have selected the organism and click </w:t>
+      </w:r>
+      <w:r>
+        <w:rPr>
+          <w:b/>
+        </w:rPr>
+        <w:t>Next</w:t>
+      </w:r>
+      <w:r>
+        <w:rPr>
+          <w:b/>
+        </w:rPr>
+        <w:t xml:space="preserve">, </w:t>
+      </w:r>
+      <w:r>
+        <w:t>the following window will appear.</w:t>
+      </w:r>
+    </w:p>
+    <w:p>
+      <w:r>
+        <w:rPr>
+          <w:noProof/>
+        </w:rPr>
         <w:lastRenderedPageBreak/>
-        <w:t>Reviewing and Confirming</w:t>
-      </w:r>
-      <w:r>
-        <w:t>:</w:t>
-      </w:r>
-      <w:bookmarkEnd w:id="15"/>
-    </w:p>
-    <w:p>
-      <w:r>
-        <w:t>Once the results have been collected, a mess</w:t>
-      </w:r>
-      <w:r>
-        <w:t>age will appear prompting you</w:t>
-      </w:r>
-      <w:r>
-        <w:t xml:space="preserve"> </w:t>
-      </w:r>
-      <w:r>
-        <w:t>to</w:t>
-      </w:r>
-      <w:r>
-        <w:t xml:space="preserve"> confirm the results and finish the process by clicking the </w:t>
-      </w:r>
-      <w:r>
-        <w:rPr>
-          <w:b/>
-        </w:rPr>
-        <w:t>Finish</w:t>
-      </w:r>
-      <w:r>
-        <w:t xml:space="preserve"> button, cancel the process</w:t>
-      </w:r>
-      <w:r>
-        <w:t xml:space="preserve"> by clicking the </w:t>
-      </w:r>
-      <w:r>
-        <w:rPr>
-          <w:b/>
-        </w:rPr>
-        <w:t xml:space="preserve">Cancel </w:t>
-      </w:r>
-      <w:r>
-        <w:t>button</w:t>
-      </w:r>
-      <w:r>
-        <w:t xml:space="preserve">, or go back and modify your customizing options by clicking the </w:t>
-      </w:r>
-      <w:proofErr w:type="gramStart"/>
-      <w:r>
-        <w:rPr>
-          <w:b/>
-        </w:rPr>
-        <w:t>Previous</w:t>
-      </w:r>
-      <w:proofErr w:type="gramEnd"/>
-      <w:r>
-        <w:t xml:space="preserve"> button.</w:t>
-      </w:r>
-    </w:p>
-    <w:p>
-      <w:r>
-        <w:rPr>
-          <w:noProof/>
-        </w:rPr>
         <w:drawing>
-          <wp:inline distT="0" distB="0" distL="0" distR="0" wp14:anchorId="69A37412" wp14:editId="3EA8D77E">
-            <wp:extent cx="5943600" cy="3962400"/>
+          <wp:inline distT="0" distB="0" distL="0" distR="0" wp14:anchorId="2443A490" wp14:editId="520CE05C">
+            <wp:extent cx="2857500" cy="2857500"/>
             <wp:effectExtent l="0" t="0" r="0" b="0"/>
-            <wp:docPr id="34" name="Picture 34"/>
+            <wp:docPr id="12" name="Picture 12"/>
             <wp:cNvGraphicFramePr>
               <a:graphicFrameLocks xmlns:a="http://schemas.openxmlformats.org/drawingml/2006/main" noChangeAspect="1"/>
             </wp:cNvGraphicFramePr>
@@ -3671,6 +3640,150 @@
                   <pic:spPr>
                     <a:xfrm>
                       <a:off x="0" y="0"/>
+                      <a:ext cx="2857500" cy="2857500"/>
+                    </a:xfrm>
+                    <a:prstGeom prst="rect">
+                      <a:avLst/>
+                    </a:prstGeom>
+                  </pic:spPr>
+                </pic:pic>
+              </a:graphicData>
+            </a:graphic>
+          </wp:inline>
+        </w:drawing>
+      </w:r>
+    </w:p>
+    <w:p>
+      <w:r>
+        <w:t xml:space="preserve">Here, users will be prompted to enter a name for the tissue. The </w:t>
+      </w:r>
+      <w:r>
+        <w:t xml:space="preserve">named you enter will automatically be appended to the name of the organism you are adding tissue for. For example, if you entered “Hippocampus” as the tissue name, the full name will be Home Sapiens Hippocampus.  </w:t>
+      </w:r>
+    </w:p>
+    <w:p>
+      <w:r>
+        <w:t xml:space="preserve">Once you click </w:t>
+      </w:r>
+      <w:r>
+        <w:rPr>
+          <w:b/>
+        </w:rPr>
+        <w:t>Accept</w:t>
+      </w:r>
+      <w:r>
+        <w:t>, the wizard will begin collecting the results. Users will be navigated to the Review and Confirm tab where they will wait for their results to appear.</w:t>
+      </w:r>
+    </w:p>
+    <w:p/>
+    <w:p/>
+    <w:p/>
+    <w:p/>
+    <w:p/>
+    <w:p/>
+    <w:p/>
+    <w:p/>
+    <w:p/>
+    <w:p/>
+    <w:p>
+      <w:pPr>
+        <w:pStyle w:val="Heading1"/>
+        <w:rPr>
+          <w:sz w:val="22"/>
+          <w:szCs w:val="22"/>
+        </w:rPr>
+      </w:pPr>
+      <w:bookmarkStart w:id="15" w:name="_Toc447697393"/>
+      <w:r>
+        <w:lastRenderedPageBreak/>
+        <w:t>Reviewing and Confirming</w:t>
+      </w:r>
+      <w:r>
+        <w:t>:</w:t>
+      </w:r>
+      <w:bookmarkEnd w:id="15"/>
+    </w:p>
+    <w:p>
+      <w:r>
+        <w:t>Once the results have been collected, a mess</w:t>
+      </w:r>
+      <w:r>
+        <w:t>age will appear prompting you</w:t>
+      </w:r>
+      <w:r>
+        <w:t xml:space="preserve"> </w:t>
+      </w:r>
+      <w:r>
+        <w:t>to</w:t>
+      </w:r>
+      <w:r>
+        <w:t xml:space="preserve"> confirm the results and finish the process by clicking the </w:t>
+      </w:r>
+      <w:r>
+        <w:rPr>
+          <w:b/>
+        </w:rPr>
+        <w:t>Finish</w:t>
+      </w:r>
+      <w:r>
+        <w:t xml:space="preserve"> button, cancel the process</w:t>
+      </w:r>
+      <w:r>
+        <w:t xml:space="preserve"> by clicking the </w:t>
+      </w:r>
+      <w:r>
+        <w:rPr>
+          <w:b/>
+        </w:rPr>
+        <w:t xml:space="preserve">Cancel </w:t>
+      </w:r>
+      <w:r>
+        <w:t>button</w:t>
+      </w:r>
+      <w:r>
+        <w:t xml:space="preserve">, or go back and modify your customizing options by clicking the </w:t>
+      </w:r>
+      <w:proofErr w:type="gramStart"/>
+      <w:r>
+        <w:rPr>
+          <w:b/>
+        </w:rPr>
+        <w:t>Previous</w:t>
+      </w:r>
+      <w:proofErr w:type="gramEnd"/>
+      <w:r>
+        <w:t xml:space="preserve"> button.</w:t>
+      </w:r>
+    </w:p>
+    <w:p>
+      <w:r>
+        <w:rPr>
+          <w:noProof/>
+        </w:rPr>
+        <w:drawing>
+          <wp:inline distT="0" distB="0" distL="0" distR="0" wp14:anchorId="69A37412" wp14:editId="3EA8D77E">
+            <wp:extent cx="5943600" cy="3962400"/>
+            <wp:effectExtent l="0" t="0" r="0" b="0"/>
+            <wp:docPr id="34" name="Picture 34"/>
+            <wp:cNvGraphicFramePr>
+              <a:graphicFrameLocks xmlns:a="http://schemas.openxmlformats.org/drawingml/2006/main" noChangeAspect="1"/>
+            </wp:cNvGraphicFramePr>
+            <a:graphic xmlns:a="http://schemas.openxmlformats.org/drawingml/2006/main">
+              <a:graphicData uri="http://schemas.openxmlformats.org/drawingml/2006/picture">
+                <pic:pic xmlns:pic="http://schemas.openxmlformats.org/drawingml/2006/picture">
+                  <pic:nvPicPr>
+                    <pic:cNvPr id="0" name=""/>
+                    <pic:cNvPicPr/>
+                  </pic:nvPicPr>
+                  <pic:blipFill>
+                    <a:blip r:embed="rId31"/>
+                    <a:stretch>
+                      <a:fillRect/>
+                    </a:stretch>
+                  </pic:blipFill>
+                  <pic:spPr>
+                    <a:xfrm>
+                      <a:off x="0" y="0"/>
                       <a:ext cx="5943600" cy="3962400"/>
                     </a:xfrm>
                     <a:prstGeom prst="rect">
@@ -3726,7 +3839,7 @@
                     <pic:cNvPicPr/>
                   </pic:nvPicPr>
                   <pic:blipFill>
-                    <a:blip r:embed="rId31"/>
+                    <a:blip r:embed="rId32"/>
                     <a:stretch>
                       <a:fillRect/>
                     </a:stretch>
@@ -3939,7 +4052,7 @@
                     <pic:cNvPicPr/>
                   </pic:nvPicPr>
                   <pic:blipFill>
-                    <a:blip r:embed="rId32"/>
+                    <a:blip r:embed="rId33"/>
                     <a:stretch>
                       <a:fillRect/>
                     </a:stretch>
@@ -4038,7 +4151,7 @@
                     <pic:cNvPicPr/>
                   </pic:nvPicPr>
                   <pic:blipFill>
-                    <a:blip r:embed="rId33"/>
+                    <a:blip r:embed="rId34"/>
                     <a:stretch>
                       <a:fillRect/>
                     </a:stretch>
@@ -4292,7 +4405,7 @@
       <w:r>
         <w:t xml:space="preserve"> being inaccessible. Please contact either </w:t>
       </w:r>
-      <w:hyperlink r:id="rId34" w:history="1">
+      <w:hyperlink r:id="rId35" w:history="1">
         <w:r>
           <w:rPr>
             <w:rStyle w:val="Hyperlink"/>
@@ -4303,7 +4416,7 @@
       <w:r>
         <w:t xml:space="preserve"> or </w:t>
       </w:r>
-      <w:hyperlink r:id="rId35" w:history="1">
+      <w:hyperlink r:id="rId36" w:history="1">
         <w:r>
           <w:rPr>
             <w:rStyle w:val="Hyperlink"/>
@@ -4346,7 +4459,7 @@
       <w:r>
         <w:t xml:space="preserve">Due to the application creating FASTA information dynamically based on protein selection, our application does require a stable internet connection to acquire these files from NCBI at runtime. If you have confirmed that your internet connection is stable, the issue is most likely due to an issue with NCBI’s FTP connection. Please send an email directly to </w:t>
       </w:r>
-      <w:hyperlink r:id="rId36" w:history="1">
+      <w:hyperlink r:id="rId37" w:history="1">
         <w:r>
           <w:rPr>
             <w:rStyle w:val="Hyperlink"/>
@@ -4692,7 +4805,7 @@
       <w:r>
         <w:t xml:space="preserve">Our application requires Skyline to be version 3.1.1.7490 or later. To update to the most recent version, please go to </w:t>
       </w:r>
-      <w:hyperlink r:id="rId37" w:history="1">
+      <w:hyperlink r:id="rId38" w:history="1">
         <w:r>
           <w:rPr>
             <w:rStyle w:val="Hyperlink"/>
@@ -4823,7 +4936,7 @@
       <w:r>
         <w:t xml:space="preserve">The Biodiversity Library is curated by Samuel Payne at Pacific Northwest National Laboratory. For more information about your data being visible in the Library, please contact </w:t>
       </w:r>
-      <w:hyperlink r:id="rId38" w:history="1">
+      <w:hyperlink r:id="rId39" w:history="1">
         <w:r>
           <w:rPr>
             <w:rStyle w:val="Hyperlink"/>
@@ -4950,7 +5063,7 @@
       </w:pPr>
     </w:p>
     <w:sectPr>
-      <w:footerReference w:type="default" r:id="rId39"/>
+      <w:footerReference w:type="default" r:id="rId40"/>
       <w:pgSz w:w="12240" w:h="15840"/>
       <w:pgMar w:top="1440" w:right="1440" w:bottom="1440" w:left="1440" w:header="720" w:footer="720" w:gutter="0"/>
       <w:cols w:space="720"/>
@@ -5019,7 +5132,7 @@
           <w:rPr>
             <w:noProof/>
           </w:rPr>
-          <w:t>2</w:t>
+          <w:t>1</w:t>
         </w:r>
         <w:r>
           <w:rPr>
@@ -6690,6 +6803,7 @@
   <w:style w:type="character" w:default="1" w:styleId="DefaultParagraphFont">
     <w:name w:val="Default Paragraph Font"/>
     <w:uiPriority w:val="1"/>
+    <w:semiHidden/>
     <w:unhideWhenUsed/>
   </w:style>
   <w:style w:type="table" w:default="1" w:styleId="TableNormal">
@@ -7211,6 +7325,7 @@
   <w:style w:type="character" w:default="1" w:styleId="DefaultParagraphFont">
     <w:name w:val="Default Paragraph Font"/>
     <w:uiPriority w:val="1"/>
+    <w:semiHidden/>
     <w:unhideWhenUsed/>
   </w:style>
   <w:style w:type="table" w:default="1" w:styleId="TableNormal">
@@ -7789,7 +7904,7 @@
 </file>
 
 <file path=customXml/itemProps1.xml><?xml version="1.0" encoding="utf-8"?>
-<ds:datastoreItem xmlns:ds="http://schemas.openxmlformats.org/officeDocument/2006/customXml" ds:itemID="{2ED04F57-02B6-4366-B486-59B8DD777896}">
+<ds:datastoreItem xmlns:ds="http://schemas.openxmlformats.org/officeDocument/2006/customXml" ds:itemID="{345C977F-071C-4225-A4A8-6068B020D302}">
   <ds:schemaRefs>
     <ds:schemaRef ds:uri="http://schemas.openxmlformats.org/officeDocument/2006/bibliography"/>
   </ds:schemaRefs>

</xml_diff>